<commit_message>
better implemented Composition Pattern
</commit_message>
<xml_diff>
--- a/resources/mockups/MicroMockUp.docx
+++ b/resources/mockups/MicroMockUp.docx
@@ -1722,64 +1722,147 @@
           <w:szCs w:val="24"/>
           <w:highlight w:val="black"/>
         </w:rPr>
-        <w:t>------------+-------------+------------</w:t>
-      </w:r>
-    </w:p>
-    <w:p>
-      <w:pPr>
-        <w:rPr>
-          <w:rFonts w:ascii="Lucida Console" w:hAnsi="Lucida Console"/>
-          <w:color w:val="FFFFFF" w:themeColor="background1"/>
-          <w:sz w:val="24"/>
-          <w:szCs w:val="24"/>
-        </w:rPr>
-      </w:pPr>
-      <w:r>
-        <w:rPr>
-          <w:rFonts w:ascii="Lucida Console" w:hAnsi="Lucida Console"/>
-          <w:color w:val="FFFFFF" w:themeColor="background1"/>
-          <w:sz w:val="24"/>
-          <w:szCs w:val="24"/>
-        </w:rPr>
-        <w:t xml:space="preserve">            |             |            </w:t>
-      </w:r>
-    </w:p>
-    <w:p>
-      <w:pPr>
-        <w:rPr>
-          <w:rFonts w:ascii="Lucida Console" w:hAnsi="Lucida Console"/>
-          <w:color w:val="FFFFFF" w:themeColor="background1"/>
-          <w:sz w:val="24"/>
-          <w:szCs w:val="24"/>
-        </w:rPr>
-      </w:pPr>
-      <w:r>
-        <w:rPr>
-          <w:rFonts w:ascii="Lucida Console" w:hAnsi="Lucida Console"/>
-          <w:color w:val="FFFFFF" w:themeColor="background1"/>
-          <w:sz w:val="24"/>
-          <w:szCs w:val="24"/>
-        </w:rPr>
-        <w:t xml:space="preserve">   |   |    |    |   |    |    |   |   </w:t>
-      </w:r>
-    </w:p>
-    <w:p>
-      <w:pPr>
-        <w:rPr>
-          <w:rFonts w:ascii="Lucida Console" w:hAnsi="Lucida Console"/>
-          <w:color w:val="FFFFFF" w:themeColor="background1"/>
-          <w:sz w:val="24"/>
-          <w:szCs w:val="24"/>
-        </w:rPr>
-      </w:pPr>
-      <w:r>
-        <w:rPr>
-          <w:rFonts w:ascii="Lucida Console" w:hAnsi="Lucida Console"/>
-          <w:color w:val="FFFFFF" w:themeColor="background1"/>
-          <w:sz w:val="24"/>
-          <w:szCs w:val="24"/>
-        </w:rPr>
-        <w:t>---+---+--- | ---</w:t>
+        <w:t>------------</w:t>
+      </w:r>
+      <w:r>
+        <w:rPr>
+          <w:rFonts w:ascii="Lucida Console" w:hAnsi="Lucida Console"/>
+          <w:color w:val="FFFF00"/>
+          <w:sz w:val="24"/>
+          <w:szCs w:val="24"/>
+          <w:highlight w:val="black"/>
+        </w:rPr>
+        <w:t>+-------------+</w:t>
+      </w:r>
+      <w:r>
+        <w:rPr>
+          <w:rFonts w:ascii="Lucida Console" w:hAnsi="Lucida Console"/>
+          <w:color w:val="FFFFFF" w:themeColor="background1"/>
+          <w:sz w:val="24"/>
+          <w:szCs w:val="24"/>
+          <w:highlight w:val="black"/>
+        </w:rPr>
+        <w:t>------------</w:t>
+      </w:r>
+    </w:p>
+    <w:p>
+      <w:pPr>
+        <w:rPr>
+          <w:rFonts w:ascii="Lucida Console" w:hAnsi="Lucida Console"/>
+          <w:color w:val="FFFFFF" w:themeColor="background1"/>
+          <w:sz w:val="24"/>
+          <w:szCs w:val="24"/>
+        </w:rPr>
+      </w:pPr>
+      <w:r>
+        <w:rPr>
+          <w:rFonts w:ascii="Lucida Console" w:hAnsi="Lucida Console"/>
+          <w:color w:val="FFFFFF" w:themeColor="background1"/>
+          <w:sz w:val="24"/>
+          <w:szCs w:val="24"/>
+        </w:rPr>
+        <w:t xml:space="preserve">            </w:t>
+      </w:r>
+      <w:r>
+        <w:rPr>
+          <w:rFonts w:ascii="Lucida Console" w:hAnsi="Lucida Console"/>
+          <w:color w:val="FFFF00"/>
+          <w:sz w:val="24"/>
+          <w:szCs w:val="24"/>
+        </w:rPr>
+        <w:t xml:space="preserve">|             |            </w:t>
+      </w:r>
+    </w:p>
+    <w:p>
+      <w:pPr>
+        <w:rPr>
+          <w:rFonts w:ascii="Lucida Console" w:hAnsi="Lucida Console"/>
+          <w:color w:val="FFFFFF" w:themeColor="background1"/>
+          <w:sz w:val="24"/>
+          <w:szCs w:val="24"/>
+        </w:rPr>
+      </w:pPr>
+      <w:r>
+        <w:rPr>
+          <w:rFonts w:ascii="Lucida Console" w:hAnsi="Lucida Console"/>
+          <w:color w:val="FFFFFF" w:themeColor="background1"/>
+          <w:sz w:val="24"/>
+          <w:szCs w:val="24"/>
+        </w:rPr>
+        <w:t xml:space="preserve">   |   |    </w:t>
+      </w:r>
+      <w:r>
+        <w:rPr>
+          <w:rFonts w:ascii="Lucida Console" w:hAnsi="Lucida Console"/>
+          <w:color w:val="FFFF00"/>
+          <w:sz w:val="24"/>
+          <w:szCs w:val="24"/>
+        </w:rPr>
+        <w:t xml:space="preserve">|    </w:t>
+      </w:r>
+      <w:r>
+        <w:rPr>
+          <w:rFonts w:ascii="Lucida Console" w:hAnsi="Lucida Console"/>
+          <w:color w:val="FFFFFF" w:themeColor="background1"/>
+          <w:sz w:val="24"/>
+          <w:szCs w:val="24"/>
+        </w:rPr>
+        <w:t xml:space="preserve">|   |    </w:t>
+      </w:r>
+      <w:r>
+        <w:rPr>
+          <w:rFonts w:ascii="Lucida Console" w:hAnsi="Lucida Console"/>
+          <w:color w:val="FFFF00"/>
+          <w:sz w:val="24"/>
+          <w:szCs w:val="24"/>
+        </w:rPr>
+        <w:t xml:space="preserve">|    </w:t>
+      </w:r>
+      <w:r>
+        <w:rPr>
+          <w:rFonts w:ascii="Lucida Console" w:hAnsi="Lucida Console"/>
+          <w:color w:val="FFFFFF" w:themeColor="background1"/>
+          <w:sz w:val="24"/>
+          <w:szCs w:val="24"/>
+        </w:rPr>
+        <w:t xml:space="preserve">|   |   </w:t>
+      </w:r>
+    </w:p>
+    <w:p>
+      <w:pPr>
+        <w:rPr>
+          <w:rFonts w:ascii="Lucida Console" w:hAnsi="Lucida Console"/>
+          <w:color w:val="FFFFFF" w:themeColor="background1"/>
+          <w:sz w:val="24"/>
+          <w:szCs w:val="24"/>
+        </w:rPr>
+      </w:pPr>
+      <w:r>
+        <w:rPr>
+          <w:rFonts w:ascii="Lucida Console" w:hAnsi="Lucida Console"/>
+          <w:color w:val="FFFFFF" w:themeColor="background1"/>
+          <w:sz w:val="24"/>
+          <w:szCs w:val="24"/>
+        </w:rPr>
+        <w:t xml:space="preserve">---+---+--- </w:t>
+      </w:r>
+      <w:r>
+        <w:rPr>
+          <w:rFonts w:ascii="Lucida Console" w:hAnsi="Lucida Console"/>
+          <w:color w:val="FFFF00"/>
+          <w:sz w:val="24"/>
+          <w:szCs w:val="24"/>
+        </w:rPr>
+        <w:t xml:space="preserve">| </w:t>
+      </w:r>
+      <w:r>
+        <w:rPr>
+          <w:rFonts w:ascii="Lucida Console" w:hAnsi="Lucida Console"/>
+          <w:color w:val="FFFFFF" w:themeColor="background1"/>
+          <w:sz w:val="24"/>
+          <w:szCs w:val="24"/>
+        </w:rPr>
+        <w:t>---</w:t>
       </w:r>
       <w:r>
         <w:rPr>
@@ -1797,26 +1880,7 @@
           <w:sz w:val="24"/>
           <w:szCs w:val="24"/>
         </w:rPr>
-        <w:t>--- | ---+---+---</w:t>
-      </w:r>
-    </w:p>
-    <w:p>
-      <w:pPr>
-        <w:rPr>
-          <w:rFonts w:ascii="Lucida Console" w:hAnsi="Lucida Console"/>
-          <w:color w:val="FFFFFF" w:themeColor="background1"/>
-          <w:sz w:val="24"/>
-          <w:szCs w:val="24"/>
-        </w:rPr>
-      </w:pPr>
-      <w:r>
-        <w:rPr>
-          <w:rFonts w:ascii="Lucida Console" w:hAnsi="Lucida Console"/>
-          <w:color w:val="FFFFFF" w:themeColor="background1"/>
-          <w:sz w:val="24"/>
-          <w:szCs w:val="24"/>
-        </w:rPr>
-        <w:t xml:space="preserve">   |   |    |    </w:t>
+        <w:t xml:space="preserve">--- </w:t>
       </w:r>
       <w:r>
         <w:rPr>
@@ -1830,6 +1894,52 @@
       <w:r>
         <w:rPr>
           <w:rFonts w:ascii="Lucida Console" w:hAnsi="Lucida Console"/>
+          <w:color w:val="FFFFFF" w:themeColor="background1"/>
+          <w:sz w:val="24"/>
+          <w:szCs w:val="24"/>
+        </w:rPr>
+        <w:t>---+---+---</w:t>
+      </w:r>
+    </w:p>
+    <w:p>
+      <w:pPr>
+        <w:rPr>
+          <w:rFonts w:ascii="Lucida Console" w:hAnsi="Lucida Console"/>
+          <w:color w:val="FFFFFF" w:themeColor="background1"/>
+          <w:sz w:val="24"/>
+          <w:szCs w:val="24"/>
+        </w:rPr>
+      </w:pPr>
+      <w:r>
+        <w:rPr>
+          <w:rFonts w:ascii="Lucida Console" w:hAnsi="Lucida Console"/>
+          <w:color w:val="FFFFFF" w:themeColor="background1"/>
+          <w:sz w:val="24"/>
+          <w:szCs w:val="24"/>
+        </w:rPr>
+        <w:t xml:space="preserve">   |   |    </w:t>
+      </w:r>
+      <w:r>
+        <w:rPr>
+          <w:rFonts w:ascii="Lucida Console" w:hAnsi="Lucida Console"/>
+          <w:color w:val="FFFF00"/>
+          <w:sz w:val="24"/>
+          <w:szCs w:val="24"/>
+        </w:rPr>
+        <w:t xml:space="preserve">|    </w:t>
+      </w:r>
+      <w:r>
+        <w:rPr>
+          <w:rFonts w:ascii="Lucida Console" w:hAnsi="Lucida Console"/>
+          <w:color w:val="FFFF00"/>
+          <w:sz w:val="24"/>
+          <w:szCs w:val="24"/>
+        </w:rPr>
+        <w:t xml:space="preserve">| </w:t>
+      </w:r>
+      <w:r>
+        <w:rPr>
+          <w:rFonts w:ascii="Lucida Console" w:hAnsi="Lucida Console"/>
           <w:color w:val="0070C0"/>
           <w:sz w:val="24"/>
           <w:szCs w:val="24"/>
@@ -1852,26 +1962,62 @@
           <w:sz w:val="24"/>
           <w:szCs w:val="24"/>
         </w:rPr>
-        <w:t xml:space="preserve"> |    |   |   </w:t>
-      </w:r>
-    </w:p>
-    <w:p>
-      <w:pPr>
-        <w:rPr>
-          <w:rFonts w:ascii="Lucida Console" w:hAnsi="Lucida Console"/>
-          <w:color w:val="FFFFFF" w:themeColor="background1"/>
-          <w:sz w:val="24"/>
-          <w:szCs w:val="24"/>
-        </w:rPr>
-      </w:pPr>
-      <w:r>
-        <w:rPr>
-          <w:rFonts w:ascii="Lucida Console" w:hAnsi="Lucida Console"/>
-          <w:color w:val="FFFFFF" w:themeColor="background1"/>
-          <w:sz w:val="24"/>
-          <w:szCs w:val="24"/>
-        </w:rPr>
-        <w:t>---+---+--- | ---</w:t>
+        <w:t xml:space="preserve"> </w:t>
+      </w:r>
+      <w:r>
+        <w:rPr>
+          <w:rFonts w:ascii="Lucida Console" w:hAnsi="Lucida Console"/>
+          <w:color w:val="FFFF00"/>
+          <w:sz w:val="24"/>
+          <w:szCs w:val="24"/>
+        </w:rPr>
+        <w:t xml:space="preserve">|    </w:t>
+      </w:r>
+      <w:r>
+        <w:rPr>
+          <w:rFonts w:ascii="Lucida Console" w:hAnsi="Lucida Console"/>
+          <w:color w:val="FFFFFF" w:themeColor="background1"/>
+          <w:sz w:val="24"/>
+          <w:szCs w:val="24"/>
+        </w:rPr>
+        <w:t xml:space="preserve">|   |   </w:t>
+      </w:r>
+    </w:p>
+    <w:p>
+      <w:pPr>
+        <w:rPr>
+          <w:rFonts w:ascii="Lucida Console" w:hAnsi="Lucida Console"/>
+          <w:color w:val="FFFFFF" w:themeColor="background1"/>
+          <w:sz w:val="24"/>
+          <w:szCs w:val="24"/>
+        </w:rPr>
+      </w:pPr>
+      <w:r>
+        <w:rPr>
+          <w:rFonts w:ascii="Lucida Console" w:hAnsi="Lucida Console"/>
+          <w:color w:val="FFFFFF" w:themeColor="background1"/>
+          <w:sz w:val="24"/>
+          <w:szCs w:val="24"/>
+        </w:rPr>
+        <w:t xml:space="preserve">---+---+--- </w:t>
+      </w:r>
+      <w:r>
+        <w:rPr>
+          <w:rFonts w:ascii="Lucida Console" w:hAnsi="Lucida Console"/>
+          <w:color w:val="FFFF00"/>
+          <w:sz w:val="24"/>
+          <w:szCs w:val="24"/>
+        </w:rPr>
+        <w:t xml:space="preserve">| </w:t>
+      </w:r>
+      <w:r>
+        <w:rPr>
+          <w:rFonts w:ascii="Lucida Console" w:hAnsi="Lucida Console"/>
+          <w:color w:val="FFFFFF" w:themeColor="background1"/>
+          <w:sz w:val="24"/>
+          <w:szCs w:val="24"/>
+        </w:rPr>
+        <w:t>---</w:t>
       </w:r>
       <w:r>
         <w:rPr>
@@ -1889,64 +2035,163 @@
           <w:sz w:val="24"/>
           <w:szCs w:val="24"/>
         </w:rPr>
-        <w:t>--- | ---+---+---</w:t>
-      </w:r>
-    </w:p>
-    <w:p>
-      <w:pPr>
-        <w:rPr>
-          <w:rFonts w:ascii="Lucida Console" w:hAnsi="Lucida Console"/>
-          <w:color w:val="FFFFFF" w:themeColor="background1"/>
-          <w:sz w:val="24"/>
-          <w:szCs w:val="24"/>
-        </w:rPr>
-      </w:pPr>
-      <w:r>
-        <w:rPr>
-          <w:rFonts w:ascii="Lucida Console" w:hAnsi="Lucida Console"/>
-          <w:color w:val="FFFFFF" w:themeColor="background1"/>
-          <w:sz w:val="24"/>
-          <w:szCs w:val="24"/>
-        </w:rPr>
-        <w:t xml:space="preserve">   |   |    |    |   |    |    |   |   </w:t>
-      </w:r>
-    </w:p>
-    <w:p>
-      <w:pPr>
-        <w:rPr>
-          <w:rFonts w:ascii="Lucida Console" w:hAnsi="Lucida Console"/>
-          <w:color w:val="FFFFFF" w:themeColor="background1"/>
-          <w:sz w:val="24"/>
-          <w:szCs w:val="24"/>
-        </w:rPr>
-      </w:pPr>
-      <w:r>
-        <w:rPr>
-          <w:rFonts w:ascii="Lucida Console" w:hAnsi="Lucida Console"/>
-          <w:color w:val="FFFFFF" w:themeColor="background1"/>
-          <w:sz w:val="24"/>
-          <w:szCs w:val="24"/>
-        </w:rPr>
-        <w:t xml:space="preserve">            |             |            </w:t>
-      </w:r>
-    </w:p>
-    <w:p>
-      <w:pPr>
-        <w:rPr>
-          <w:rFonts w:ascii="Lucida Console" w:hAnsi="Lucida Console"/>
-          <w:color w:val="FFFFFF" w:themeColor="background1"/>
-          <w:sz w:val="24"/>
-          <w:szCs w:val="24"/>
-        </w:rPr>
-      </w:pPr>
-      <w:r>
-        <w:rPr>
-          <w:rFonts w:ascii="Lucida Console" w:hAnsi="Lucida Console"/>
-          <w:color w:val="FFFFFF" w:themeColor="background1"/>
-          <w:sz w:val="24"/>
-          <w:szCs w:val="24"/>
-        </w:rPr>
-        <w:t>------------+-------------+------------</w:t>
+        <w:t xml:space="preserve">--- </w:t>
+      </w:r>
+      <w:r>
+        <w:rPr>
+          <w:rFonts w:ascii="Lucida Console" w:hAnsi="Lucida Console"/>
+          <w:color w:val="FFFF00"/>
+          <w:sz w:val="24"/>
+          <w:szCs w:val="24"/>
+        </w:rPr>
+        <w:t xml:space="preserve">| </w:t>
+      </w:r>
+      <w:r>
+        <w:rPr>
+          <w:rFonts w:ascii="Lucida Console" w:hAnsi="Lucida Console"/>
+          <w:color w:val="FFFFFF" w:themeColor="background1"/>
+          <w:sz w:val="24"/>
+          <w:szCs w:val="24"/>
+        </w:rPr>
+        <w:t>---+---+---</w:t>
+      </w:r>
+    </w:p>
+    <w:p>
+      <w:pPr>
+        <w:rPr>
+          <w:rFonts w:ascii="Lucida Console" w:hAnsi="Lucida Console"/>
+          <w:color w:val="FFFFFF" w:themeColor="background1"/>
+          <w:sz w:val="24"/>
+          <w:szCs w:val="24"/>
+        </w:rPr>
+      </w:pPr>
+      <w:r>
+        <w:rPr>
+          <w:rFonts w:ascii="Lucida Console" w:hAnsi="Lucida Console"/>
+          <w:color w:val="FFFFFF" w:themeColor="background1"/>
+          <w:sz w:val="24"/>
+          <w:szCs w:val="24"/>
+        </w:rPr>
+        <w:t xml:space="preserve">   |   |    </w:t>
+      </w:r>
+      <w:r>
+        <w:rPr>
+          <w:rFonts w:ascii="Lucida Console" w:hAnsi="Lucida Console"/>
+          <w:color w:val="FFFF00"/>
+          <w:sz w:val="24"/>
+          <w:szCs w:val="24"/>
+        </w:rPr>
+        <w:t xml:space="preserve">|    </w:t>
+      </w:r>
+      <w:r>
+        <w:rPr>
+          <w:rFonts w:ascii="Lucida Console" w:hAnsi="Lucida Console"/>
+          <w:color w:val="FFFFFF" w:themeColor="background1"/>
+          <w:sz w:val="24"/>
+          <w:szCs w:val="24"/>
+        </w:rPr>
+        <w:t xml:space="preserve">|   |    </w:t>
+      </w:r>
+      <w:r>
+        <w:rPr>
+          <w:rFonts w:ascii="Lucida Console" w:hAnsi="Lucida Console"/>
+          <w:color w:val="FFFF00"/>
+          <w:sz w:val="24"/>
+          <w:szCs w:val="24"/>
+        </w:rPr>
+        <w:t xml:space="preserve">|  </w:t>
+      </w:r>
+      <w:r>
+        <w:rPr>
+          <w:rFonts w:ascii="Lucida Console" w:hAnsi="Lucida Console"/>
+          <w:color w:val="FFFFFF" w:themeColor="background1"/>
+          <w:sz w:val="24"/>
+          <w:szCs w:val="24"/>
+        </w:rPr>
+        <w:t xml:space="preserve">  </w:t>
+      </w:r>
+      <w:r>
+        <w:rPr>
+          <w:rFonts w:ascii="Lucida Console" w:hAnsi="Lucida Console"/>
+          <w:color w:val="FFFFFF" w:themeColor="background1"/>
+          <w:sz w:val="24"/>
+          <w:szCs w:val="24"/>
+        </w:rPr>
+        <w:t xml:space="preserve">|   |   </w:t>
+      </w:r>
+    </w:p>
+    <w:p>
+      <w:pPr>
+        <w:rPr>
+          <w:rFonts w:ascii="Lucida Console" w:hAnsi="Lucida Console"/>
+          <w:color w:val="FFFFFF" w:themeColor="background1"/>
+          <w:sz w:val="24"/>
+          <w:szCs w:val="24"/>
+        </w:rPr>
+      </w:pPr>
+      <w:r>
+        <w:rPr>
+          <w:rFonts w:ascii="Lucida Console" w:hAnsi="Lucida Console"/>
+          <w:color w:val="FFFFFF" w:themeColor="background1"/>
+          <w:sz w:val="24"/>
+          <w:szCs w:val="24"/>
+        </w:rPr>
+        <w:t xml:space="preserve">            </w:t>
+      </w:r>
+      <w:r>
+        <w:rPr>
+          <w:rFonts w:ascii="Lucida Console" w:hAnsi="Lucida Console"/>
+          <w:color w:val="FFFF00"/>
+          <w:sz w:val="24"/>
+          <w:szCs w:val="24"/>
+        </w:rPr>
+        <w:t xml:space="preserve">|             | </w:t>
+      </w:r>
+      <w:r>
+        <w:rPr>
+          <w:rFonts w:ascii="Lucida Console" w:hAnsi="Lucida Console"/>
+          <w:color w:val="FFFFFF" w:themeColor="background1"/>
+          <w:sz w:val="24"/>
+          <w:szCs w:val="24"/>
+        </w:rPr>
+        <w:t xml:space="preserve">           </w:t>
+      </w:r>
+    </w:p>
+    <w:p>
+      <w:pPr>
+        <w:rPr>
+          <w:rFonts w:ascii="Lucida Console" w:hAnsi="Lucida Console"/>
+          <w:color w:val="FFFFFF" w:themeColor="background1"/>
+          <w:sz w:val="24"/>
+          <w:szCs w:val="24"/>
+        </w:rPr>
+      </w:pPr>
+      <w:r>
+        <w:rPr>
+          <w:rFonts w:ascii="Lucida Console" w:hAnsi="Lucida Console"/>
+          <w:color w:val="FFFFFF" w:themeColor="background1"/>
+          <w:sz w:val="24"/>
+          <w:szCs w:val="24"/>
+        </w:rPr>
+        <w:t>------------</w:t>
+      </w:r>
+      <w:r>
+        <w:rPr>
+          <w:rFonts w:ascii="Lucida Console" w:hAnsi="Lucida Console"/>
+          <w:color w:val="FFFF00"/>
+          <w:sz w:val="24"/>
+          <w:szCs w:val="24"/>
+        </w:rPr>
+        <w:t>+-------------+</w:t>
+      </w:r>
+      <w:r>
+        <w:rPr>
+          <w:rFonts w:ascii="Lucida Console" w:hAnsi="Lucida Console"/>
+          <w:color w:val="FFFFFF" w:themeColor="background1"/>
+          <w:sz w:val="24"/>
+          <w:szCs w:val="24"/>
+        </w:rPr>
+        <w:t>------------</w:t>
       </w:r>
     </w:p>
     <w:p>
@@ -2829,45 +3074,91 @@
           <w:szCs w:val="24"/>
           <w:highlight w:val="black"/>
         </w:rPr>
-        <w:t>------------+-------------+------------</w:t>
-      </w:r>
-    </w:p>
-    <w:p>
-      <w:pPr>
-        <w:rPr>
-          <w:rFonts w:ascii="Lucida Console" w:hAnsi="Lucida Console"/>
-          <w:color w:val="FFFFFF" w:themeColor="background1"/>
-          <w:sz w:val="24"/>
-          <w:szCs w:val="24"/>
-        </w:rPr>
-      </w:pPr>
-      <w:r>
-        <w:rPr>
-          <w:rFonts w:ascii="Lucida Console" w:hAnsi="Lucida Console"/>
-          <w:color w:val="FFFFFF" w:themeColor="background1"/>
-          <w:sz w:val="24"/>
-          <w:szCs w:val="24"/>
-        </w:rPr>
-        <w:t xml:space="preserve">            |             |            </w:t>
-      </w:r>
-    </w:p>
-    <w:p>
-      <w:pPr>
-        <w:rPr>
-          <w:rFonts w:ascii="Lucida Console" w:hAnsi="Lucida Console"/>
-          <w:color w:val="FFFF00"/>
-          <w:sz w:val="24"/>
-          <w:szCs w:val="24"/>
-        </w:rPr>
-      </w:pPr>
-      <w:r>
-        <w:rPr>
-          <w:rFonts w:ascii="Lucida Console" w:hAnsi="Lucida Console"/>
-          <w:color w:val="FFFFFF" w:themeColor="background1"/>
-          <w:sz w:val="24"/>
-          <w:szCs w:val="24"/>
-        </w:rPr>
-        <w:t xml:space="preserve">   |   |    |    |   |    |    |   |   </w:t>
+        <w:t>------------+-------------</w:t>
+      </w:r>
+      <w:r>
+        <w:rPr>
+          <w:rFonts w:ascii="Lucida Console" w:hAnsi="Lucida Console"/>
+          <w:color w:val="FFFF00"/>
+          <w:sz w:val="24"/>
+          <w:szCs w:val="24"/>
+          <w:highlight w:val="black"/>
+        </w:rPr>
+        <w:t>+------------</w:t>
+      </w:r>
+    </w:p>
+    <w:p>
+      <w:pPr>
+        <w:rPr>
+          <w:rFonts w:ascii="Lucida Console" w:hAnsi="Lucida Console"/>
+          <w:color w:val="FFFFFF" w:themeColor="background1"/>
+          <w:sz w:val="24"/>
+          <w:szCs w:val="24"/>
+        </w:rPr>
+      </w:pPr>
+      <w:r>
+        <w:rPr>
+          <w:rFonts w:ascii="Lucida Console" w:hAnsi="Lucida Console"/>
+          <w:color w:val="FFFFFF" w:themeColor="background1"/>
+          <w:sz w:val="24"/>
+          <w:szCs w:val="24"/>
+        </w:rPr>
+        <w:t xml:space="preserve">            |             </w:t>
+      </w:r>
+      <w:r>
+        <w:rPr>
+          <w:rFonts w:ascii="Lucida Console" w:hAnsi="Lucida Console"/>
+          <w:color w:val="FFFF00"/>
+          <w:sz w:val="24"/>
+          <w:szCs w:val="24"/>
+        </w:rPr>
+        <w:t xml:space="preserve">|            </w:t>
+      </w:r>
+    </w:p>
+    <w:p>
+      <w:pPr>
+        <w:rPr>
+          <w:rFonts w:ascii="Lucida Console" w:hAnsi="Lucida Console"/>
+          <w:color w:val="FFFF00"/>
+          <w:sz w:val="24"/>
+          <w:szCs w:val="24"/>
+        </w:rPr>
+      </w:pPr>
+      <w:r>
+        <w:rPr>
+          <w:rFonts w:ascii="Lucida Console" w:hAnsi="Lucida Console"/>
+          <w:color w:val="FFFFFF" w:themeColor="background1"/>
+          <w:sz w:val="24"/>
+          <w:szCs w:val="24"/>
+        </w:rPr>
+        <w:t xml:space="preserve">   |   |    |    |   |    </w:t>
+      </w:r>
+      <w:r>
+        <w:rPr>
+          <w:rFonts w:ascii="Lucida Console" w:hAnsi="Lucida Console"/>
+          <w:color w:val="FFFF00"/>
+          <w:sz w:val="24"/>
+          <w:szCs w:val="24"/>
+        </w:rPr>
+        <w:t xml:space="preserve">| </w:t>
+      </w:r>
+      <w:r>
+        <w:rPr>
+          <w:rFonts w:ascii="Lucida Console" w:hAnsi="Lucida Console"/>
+          <w:color w:val="FFFFFF" w:themeColor="background1"/>
+          <w:sz w:val="24"/>
+          <w:szCs w:val="24"/>
+        </w:rPr>
+        <w:t xml:space="preserve">   </w:t>
+      </w:r>
+      <w:r>
+        <w:rPr>
+          <w:rFonts w:ascii="Lucida Console" w:hAnsi="Lucida Console"/>
+          <w:color w:val="FFFFFF" w:themeColor="background1"/>
+          <w:sz w:val="24"/>
+          <w:szCs w:val="24"/>
+        </w:rPr>
+        <w:t xml:space="preserve">|   |   </w:t>
       </w:r>
     </w:p>
     <w:p>
@@ -2904,7 +3195,34 @@
           <w:sz w:val="24"/>
           <w:szCs w:val="24"/>
         </w:rPr>
-        <w:t xml:space="preserve"> | ---</w:t>
+        <w:t xml:space="preserve"> </w:t>
+      </w:r>
+      <w:r>
+        <w:rPr>
+          <w:rFonts w:ascii="Lucida Console" w:hAnsi="Lucida Console"/>
+          <w:color w:val="FFFF00"/>
+          <w:sz w:val="24"/>
+          <w:szCs w:val="24"/>
+        </w:rPr>
+        <w:t>|</w:t>
+      </w:r>
+      <w:r>
+        <w:rPr>
+          <w:rFonts w:ascii="Lucida Console" w:hAnsi="Lucida Console"/>
+          <w:color w:val="FFFFFF" w:themeColor="background1"/>
+          <w:sz w:val="24"/>
+          <w:szCs w:val="24"/>
+        </w:rPr>
+        <w:t xml:space="preserve"> </w:t>
+      </w:r>
+      <w:r>
+        <w:rPr>
+          <w:rFonts w:ascii="Lucida Console" w:hAnsi="Lucida Console"/>
+          <w:color w:val="FFFFFF" w:themeColor="background1"/>
+          <w:sz w:val="24"/>
+          <w:szCs w:val="24"/>
+        </w:rPr>
+        <w:t>---</w:t>
       </w:r>
       <w:r>
         <w:rPr>
@@ -2973,7 +3291,7 @@
       <w:r>
         <w:rPr>
           <w:rFonts w:ascii="Lucida Console" w:hAnsi="Lucida Console"/>
-          <w:color w:val="FFFFFF" w:themeColor="background1"/>
+          <w:color w:val="FFFF00"/>
           <w:sz w:val="24"/>
           <w:szCs w:val="24"/>
         </w:rPr>
@@ -3019,11 +3337,20 @@
       <w:r>
         <w:rPr>
           <w:rFonts w:ascii="Lucida Console" w:hAnsi="Lucida Console"/>
-          <w:color w:val="FFFFFF" w:themeColor="background1"/>
-          <w:sz w:val="24"/>
-          <w:szCs w:val="24"/>
-        </w:rPr>
-        <w:t>| ---</w:t>
+          <w:color w:val="FFFF00"/>
+          <w:sz w:val="24"/>
+          <w:szCs w:val="24"/>
+        </w:rPr>
+        <w:t xml:space="preserve">| </w:t>
+      </w:r>
+      <w:r>
+        <w:rPr>
+          <w:rFonts w:ascii="Lucida Console" w:hAnsi="Lucida Console"/>
+          <w:color w:val="FFFFFF" w:themeColor="background1"/>
+          <w:sz w:val="24"/>
+          <w:szCs w:val="24"/>
+        </w:rPr>
+        <w:t>---</w:t>
       </w:r>
       <w:r>
         <w:rPr>
@@ -3060,45 +3387,90 @@
           <w:sz w:val="24"/>
           <w:szCs w:val="24"/>
         </w:rPr>
-        <w:t xml:space="preserve">   |   |    |    |   |    |    |   |   </w:t>
-      </w:r>
-    </w:p>
-    <w:p>
-      <w:pPr>
-        <w:rPr>
-          <w:rFonts w:ascii="Lucida Console" w:hAnsi="Lucida Console"/>
-          <w:color w:val="FFFFFF" w:themeColor="background1"/>
-          <w:sz w:val="24"/>
-          <w:szCs w:val="24"/>
-        </w:rPr>
-      </w:pPr>
-      <w:r>
-        <w:rPr>
-          <w:rFonts w:ascii="Lucida Console" w:hAnsi="Lucida Console"/>
-          <w:color w:val="FFFFFF" w:themeColor="background1"/>
-          <w:sz w:val="24"/>
-          <w:szCs w:val="24"/>
-        </w:rPr>
-        <w:t xml:space="preserve">            |             |            </w:t>
-      </w:r>
-    </w:p>
-    <w:p>
-      <w:pPr>
-        <w:rPr>
-          <w:rFonts w:ascii="Lucida Console" w:hAnsi="Lucida Console"/>
-          <w:color w:val="FFFFFF" w:themeColor="background1"/>
-          <w:sz w:val="24"/>
-          <w:szCs w:val="24"/>
-        </w:rPr>
-      </w:pPr>
-      <w:r>
-        <w:rPr>
-          <w:rFonts w:ascii="Lucida Console" w:hAnsi="Lucida Console"/>
-          <w:color w:val="FFFFFF" w:themeColor="background1"/>
-          <w:sz w:val="24"/>
-          <w:szCs w:val="24"/>
-        </w:rPr>
-        <w:t>------------+-------------+------------</w:t>
+        <w:t xml:space="preserve">   |   |    |    |   |    </w:t>
+      </w:r>
+      <w:r>
+        <w:rPr>
+          <w:rFonts w:ascii="Lucida Console" w:hAnsi="Lucida Console"/>
+          <w:color w:val="FFFF00"/>
+          <w:sz w:val="24"/>
+          <w:szCs w:val="24"/>
+        </w:rPr>
+        <w:t xml:space="preserve">|    </w:t>
+      </w:r>
+      <w:r>
+        <w:rPr>
+          <w:rFonts w:ascii="Lucida Console" w:hAnsi="Lucida Console"/>
+          <w:color w:val="FFFFFF" w:themeColor="background1"/>
+          <w:sz w:val="24"/>
+          <w:szCs w:val="24"/>
+        </w:rPr>
+        <w:t xml:space="preserve">|   |   </w:t>
+      </w:r>
+    </w:p>
+    <w:p>
+      <w:pPr>
+        <w:rPr>
+          <w:rFonts w:ascii="Lucida Console" w:hAnsi="Lucida Console"/>
+          <w:color w:val="FFFFFF" w:themeColor="background1"/>
+          <w:sz w:val="24"/>
+          <w:szCs w:val="24"/>
+        </w:rPr>
+      </w:pPr>
+      <w:r>
+        <w:rPr>
+          <w:rFonts w:ascii="Lucida Console" w:hAnsi="Lucida Console"/>
+          <w:color w:val="FFFFFF" w:themeColor="background1"/>
+          <w:sz w:val="24"/>
+          <w:szCs w:val="24"/>
+        </w:rPr>
+        <w:t xml:space="preserve">            |             </w:t>
+      </w:r>
+      <w:r>
+        <w:rPr>
+          <w:rFonts w:ascii="Lucida Console" w:hAnsi="Lucida Console"/>
+          <w:color w:val="FFFF00"/>
+          <w:sz w:val="24"/>
+          <w:szCs w:val="24"/>
+        </w:rPr>
+        <w:t xml:space="preserve">|   </w:t>
+      </w:r>
+      <w:r>
+        <w:rPr>
+          <w:rFonts w:ascii="Lucida Console" w:hAnsi="Lucida Console"/>
+          <w:color w:val="FFFFFF" w:themeColor="background1"/>
+          <w:sz w:val="24"/>
+          <w:szCs w:val="24"/>
+        </w:rPr>
+        <w:t xml:space="preserve">         </w:t>
+      </w:r>
+    </w:p>
+    <w:p>
+      <w:pPr>
+        <w:rPr>
+          <w:rFonts w:ascii="Lucida Console" w:hAnsi="Lucida Console"/>
+          <w:color w:val="FFFFFF" w:themeColor="background1"/>
+          <w:sz w:val="24"/>
+          <w:szCs w:val="24"/>
+        </w:rPr>
+      </w:pPr>
+      <w:r>
+        <w:rPr>
+          <w:rFonts w:ascii="Lucida Console" w:hAnsi="Lucida Console"/>
+          <w:color w:val="FFFFFF" w:themeColor="background1"/>
+          <w:sz w:val="24"/>
+          <w:szCs w:val="24"/>
+        </w:rPr>
+        <w:t>------------+-------------</w:t>
+      </w:r>
+      <w:r>
+        <w:rPr>
+          <w:rFonts w:ascii="Lucida Console" w:hAnsi="Lucida Console"/>
+          <w:color w:val="FFFF00"/>
+          <w:sz w:val="24"/>
+          <w:szCs w:val="24"/>
+        </w:rPr>
+        <w:t>+------------</w:t>
       </w:r>
     </w:p>
     <w:p>
@@ -8286,7 +8658,7 @@
     </w:p>
     <w:tbl>
       <w:tblPr>
-        <w:tblStyle w:val="Tabelacomgrade"/>
+        <w:tblStyle w:val="TabelacomGrelha"/>
         <w:tblW w:w="1152" w:type="dxa"/>
         <w:tblInd w:w="1795" w:type="dxa"/>
         <w:tblCellMar>
@@ -10965,7 +11337,7 @@
       <w:lang w:val="en-US"/>
     </w:rPr>
   </w:style>
-  <w:style w:type="character" w:default="1" w:styleId="Fontepargpadro">
+  <w:style w:type="character" w:default="1" w:styleId="Tipodeletrapredefinidodopargrafo">
     <w:name w:val="Default Paragraph Font"/>
     <w:uiPriority w:val="1"/>
     <w:semiHidden/>
@@ -10992,7 +11364,7 @@
     <w:semiHidden/>
     <w:unhideWhenUsed/>
   </w:style>
-  <w:style w:type="table" w:styleId="Tabelacomgrade">
+  <w:style w:type="table" w:styleId="TabelacomGrelha">
     <w:name w:val="Table Grid"/>
     <w:basedOn w:val="Tabelanormal"/>
     <w:uiPriority w:val="39"/>

</xml_diff>